<commit_message>
sub Array Range file is added
</commit_message>
<xml_diff>
--- a/Document.docx
+++ b/Document.docx
@@ -26,8 +26,8 @@
     <w:p>
       <w:pPr>
         <w:rPr>
-          <w:rFonts w:ascii="Segoe UI" w:hAnsi="Segoe UI" w:cs="Segoe UI"/>
-          <w:color w:val="262626"/>
+          <w:rStyle w:val="Hyperlink"/>
+          <w:rFonts w:ascii="Segoe UI" w:hAnsi="Segoe UI" w:cs="Segoe UI"/>
           <w:sz w:val="27"/>
           <w:szCs w:val="27"/>
           <w:shd w:val="clear" w:color="auto" w:fill="FFFFFF"/>
@@ -45,6 +45,54 @@
           <w:t>20. Valid Parentheses</w:t>
         </w:r>
       </w:hyperlink>
+    </w:p>
+    <w:p>
+      <w:pPr>
+        <w:rPr>
+          <w:rFonts w:ascii="Segoe UI" w:hAnsi="Segoe UI" w:cs="Segoe UI"/>
+          <w:color w:val="262626"/>
+          <w:sz w:val="27"/>
+          <w:szCs w:val="27"/>
+          <w:shd w:val="clear" w:color="auto" w:fill="FFFFFF"/>
+        </w:rPr>
+      </w:pPr>
+      <w:hyperlink r:id="rId5" w:history="1">
+        <w:r>
+          <w:rPr>
+            <w:rStyle w:val="Hyperlink"/>
+            <w:rFonts w:ascii="Segoe UI" w:hAnsi="Segoe UI" w:cs="Segoe UI"/>
+            <w:sz w:val="27"/>
+            <w:szCs w:val="27"/>
+            <w:shd w:val="clear" w:color="auto" w:fill="FFFFFF"/>
+          </w:rPr>
+          <w:t>921. Minimum Add to Make Parentheses Valid</w:t>
+        </w:r>
+      </w:hyperlink>
+    </w:p>
+    <w:p>
+      <w:pPr>
+        <w:rPr>
+          <w:rFonts w:ascii="Segoe UI" w:hAnsi="Segoe UI" w:cs="Segoe UI"/>
+          <w:color w:val="262626"/>
+          <w:sz w:val="27"/>
+          <w:szCs w:val="27"/>
+          <w:shd w:val="clear" w:color="auto" w:fill="FFFFFF"/>
+        </w:rPr>
+      </w:pPr>
+      <w:hyperlink r:id="rId6" w:history="1">
+        <w:r>
+          <w:rPr>
+            <w:rStyle w:val="Hyperlink"/>
+            <w:rFonts w:ascii="Segoe UI" w:hAnsi="Segoe UI" w:cs="Segoe UI"/>
+            <w:sz w:val="27"/>
+            <w:szCs w:val="27"/>
+            <w:shd w:val="clear" w:color="auto" w:fill="FFFFFF"/>
+          </w:rPr>
+          <w:t>1963. Minimum Number of Swaps to Make the String Balanced</w:t>
+        </w:r>
+      </w:hyperlink>
+      <w:bookmarkStart w:id="0" w:name="_GoBack"/>
+      <w:bookmarkEnd w:id="0"/>
     </w:p>
     <w:p>
       <w:pPr>
@@ -77,7 +125,7 @@
           <w:shd w:val="clear" w:color="auto" w:fill="FFFFFF"/>
         </w:rPr>
       </w:pPr>
-      <w:hyperlink r:id="rId5" w:history="1">
+      <w:hyperlink r:id="rId7" w:history="1">
         <w:r>
           <w:rPr>
             <w:rStyle w:val="Hyperlink"/>
@@ -122,7 +170,7 @@
           <w:shd w:val="clear" w:color="auto" w:fill="FFFFFF"/>
         </w:rPr>
       </w:pPr>
-      <w:hyperlink r:id="rId6" w:history="1">
+      <w:hyperlink r:id="rId8" w:history="1">
         <w:r>
           <w:rPr>
             <w:rStyle w:val="Hyperlink"/>
@@ -146,7 +194,7 @@
           <w:shd w:val="clear" w:color="auto" w:fill="FFFFFF"/>
         </w:rPr>
       </w:pPr>
-      <w:hyperlink r:id="rId7" w:history="1">
+      <w:hyperlink r:id="rId9" w:history="1">
         <w:r>
           <w:rPr>
             <w:rStyle w:val="Hyperlink"/>
@@ -170,7 +218,7 @@
           <w:shd w:val="clear" w:color="auto" w:fill="FFFFFF"/>
         </w:rPr>
       </w:pPr>
-      <w:hyperlink r:id="rId8" w:history="1">
+      <w:hyperlink r:id="rId10" w:history="1">
         <w:r>
           <w:rPr>
             <w:rStyle w:val="Hyperlink"/>
@@ -218,7 +266,7 @@
           <w:shd w:val="clear" w:color="auto" w:fill="FFFFFF"/>
         </w:rPr>
       </w:pPr>
-      <w:hyperlink r:id="rId9" w:history="1">
+      <w:hyperlink r:id="rId11" w:history="1">
         <w:r>
           <w:rPr>
             <w:rStyle w:val="Hyperlink"/>
@@ -241,7 +289,7 @@
           <w:shd w:val="clear" w:color="auto" w:fill="FFFFFF"/>
         </w:rPr>
       </w:pPr>
-      <w:hyperlink r:id="rId10" w:history="1">
+      <w:hyperlink r:id="rId12" w:history="1">
         <w:r>
           <w:rPr>
             <w:rStyle w:val="Hyperlink"/>
@@ -264,7 +312,7 @@
           <w:shd w:val="clear" w:color="auto" w:fill="FFFFFF"/>
         </w:rPr>
       </w:pPr>
-      <w:hyperlink r:id="rId11" w:history="1">
+      <w:hyperlink r:id="rId13" w:history="1">
         <w:r>
           <w:rPr>
             <w:rStyle w:val="Hyperlink"/>
@@ -287,7 +335,7 @@
           <w:shd w:val="clear" w:color="auto" w:fill="FFFFFF"/>
         </w:rPr>
       </w:pPr>
-      <w:hyperlink r:id="rId12" w:history="1">
+      <w:hyperlink r:id="rId14" w:history="1">
         <w:r>
           <w:rPr>
             <w:rStyle w:val="Hyperlink"/>
@@ -307,7 +355,7 @@
           <w:color w:val="FF0000"/>
         </w:rPr>
       </w:pPr>
-      <w:hyperlink r:id="rId13" w:history="1">
+      <w:hyperlink r:id="rId15" w:history="1">
         <w:r>
           <w:rPr>
             <w:rStyle w:val="Hyperlink"/>
@@ -341,8 +389,6 @@
           <w:t xml:space="preserve"> Minimums</w:t>
         </w:r>
       </w:hyperlink>
-      <w:bookmarkStart w:id="0" w:name="_GoBack"/>
-      <w:bookmarkEnd w:id="0"/>
     </w:p>
     <w:p>
       <w:pPr>
@@ -375,7 +421,7 @@
           <w:shd w:val="clear" w:color="auto" w:fill="FFFFFF"/>
         </w:rPr>
       </w:pPr>
-      <w:hyperlink r:id="rId14" w:history="1">
+      <w:hyperlink r:id="rId16" w:history="1">
         <w:r>
           <w:rPr>
             <w:rStyle w:val="Hyperlink"/>
@@ -399,7 +445,7 @@
           <w:shd w:val="clear" w:color="auto" w:fill="FFFFFF"/>
         </w:rPr>
       </w:pPr>
-      <w:hyperlink r:id="rId15" w:history="1">
+      <w:hyperlink r:id="rId17" w:history="1">
         <w:r>
           <w:rPr>
             <w:rStyle w:val="Hyperlink"/>
@@ -466,7 +512,7 @@
           <w:shd w:val="clear" w:color="auto" w:fill="FFFFFF"/>
         </w:rPr>
       </w:pPr>
-      <w:hyperlink r:id="rId16" w:history="1">
+      <w:hyperlink r:id="rId18" w:history="1">
         <w:r>
           <w:rPr>
             <w:rStyle w:val="Hyperlink"/>
@@ -489,7 +535,7 @@
           <w:shd w:val="clear" w:color="auto" w:fill="FFFFFF"/>
         </w:rPr>
       </w:pPr>
-      <w:hyperlink r:id="rId17" w:history="1">
+      <w:hyperlink r:id="rId19" w:history="1">
         <w:r>
           <w:rPr>
             <w:rStyle w:val="Hyperlink"/>
@@ -512,7 +558,7 @@
           <w:shd w:val="clear" w:color="auto" w:fill="FFFFFF"/>
         </w:rPr>
       </w:pPr>
-      <w:hyperlink r:id="rId18" w:history="1">
+      <w:hyperlink r:id="rId20" w:history="1">
         <w:r>
           <w:rPr>
             <w:rStyle w:val="Hyperlink"/>

</xml_diff>